<commit_message>
Circle Language Spec: Relations: Change fonts, so the multiple heading levels are more distinct.
</commit_message>
<xml_diff>
--- a/1.1. Circle Language Spec/04. Relations/1. Relations.docx
+++ b/1.1. Circle Language Spec/04. Relations/1. Relations.docx
@@ -207,39 +207,39 @@
         <w:t xml:space="preserve">not </w:t>
       </w:r>
       <w:r>
-        <w:t>mean the object in turn becomes a referrer of the referrer again.</w:t>
-      </w:r>
-    </w:p>
-    <w:p>
-      <w:pPr>
-        <w:pStyle w:val="Spacing"/>
-      </w:pPr>
-    </w:p>
-    <w:p>
-      <w:r>
-        <w:t xml:space="preserve">An object can have a referrers list, but an object reference, so a related item or related list item (see the </w:t>
-      </w:r>
-      <w:r>
-        <w:rPr>
-          <w:i/>
-        </w:rPr>
-        <w:t xml:space="preserve">System Objects </w:t>
-      </w:r>
-      <w:r>
-        <w:t>articles), can also have its own referrers list for references that refer to references.</w:t>
-      </w:r>
-    </w:p>
-    <w:p>
-      <w:pPr>
-        <w:pStyle w:val="Heading5"/>
-      </w:pPr>
-      <w:r>
-        <w:t>Not Supp</w:t>
+        <w:t xml:space="preserve">mean the object </w:t>
       </w:r>
       <w:bookmarkStart w:id="0" w:name="_GoBack"/>
       <w:bookmarkEnd w:id="0"/>
       <w:r>
-        <w:t>orting the Referrers Concept</w:t>
+        <w:t>in turn becomes a referrer of the referrer again.</w:t>
+      </w:r>
+    </w:p>
+    <w:p>
+      <w:pPr>
+        <w:pStyle w:val="Spacing"/>
+      </w:pPr>
+    </w:p>
+    <w:p>
+      <w:r>
+        <w:t xml:space="preserve">An object can have a referrers list, but an object reference, so a related item or related list item (see the </w:t>
+      </w:r>
+      <w:r>
+        <w:rPr>
+          <w:i/>
+        </w:rPr>
+        <w:t xml:space="preserve">System Objects </w:t>
+      </w:r>
+      <w:r>
+        <w:t>articles), can also have its own referrers list for references that refer to references.</w:t>
+      </w:r>
+    </w:p>
+    <w:p>
+      <w:pPr>
+        <w:pStyle w:val="Heading5"/>
+      </w:pPr>
+      <w:r>
+        <w:t>Not Supporting the Referrers Concept</w:t>
       </w:r>
     </w:p>
     <w:p>
@@ -11153,13 +11153,12 @@
       <w:pPr>
         <w:pStyle w:val="Heading4"/>
         <w:rPr>
-          <w:b/>
+          <w:b w:val="0"/>
           <w:bCs/>
         </w:rPr>
       </w:pPr>
       <w:r>
         <w:rPr>
-          <w:b/>
           <w:bCs/>
         </w:rPr>
         <w:t>Diagram Notation</w:t>
@@ -15349,7 +15348,7 @@
   <w:abstractNum w:abstractNumId="0" w15:restartNumberingAfterBreak="0">
     <w:nsid w:val="FFFFFF7C"/>
     <w:multiLevelType w:val="singleLevel"/>
-    <w:tmpl w:val="C9E020AA"/>
+    <w:tmpl w:val="3A6CAF66"/>
     <w:lvl w:ilvl="0">
       <w:start w:val="1"/>
       <w:numFmt w:val="decimal"/>
@@ -15366,7 +15365,7 @@
   <w:abstractNum w:abstractNumId="1" w15:restartNumberingAfterBreak="0">
     <w:nsid w:val="FFFFFF7D"/>
     <w:multiLevelType w:val="singleLevel"/>
-    <w:tmpl w:val="75AEFDDE"/>
+    <w:tmpl w:val="088C5B76"/>
     <w:lvl w:ilvl="0">
       <w:start w:val="1"/>
       <w:numFmt w:val="decimal"/>
@@ -15383,7 +15382,7 @@
   <w:abstractNum w:abstractNumId="2" w15:restartNumberingAfterBreak="0">
     <w:nsid w:val="FFFFFF7E"/>
     <w:multiLevelType w:val="singleLevel"/>
-    <w:tmpl w:val="DA904932"/>
+    <w:tmpl w:val="34DC4106"/>
     <w:lvl w:ilvl="0">
       <w:start w:val="1"/>
       <w:numFmt w:val="decimal"/>
@@ -15400,7 +15399,7 @@
   <w:abstractNum w:abstractNumId="3" w15:restartNumberingAfterBreak="0">
     <w:nsid w:val="FFFFFF7F"/>
     <w:multiLevelType w:val="singleLevel"/>
-    <w:tmpl w:val="58B20EC6"/>
+    <w:tmpl w:val="AE3E0B0A"/>
     <w:lvl w:ilvl="0">
       <w:start w:val="1"/>
       <w:numFmt w:val="decimal"/>
@@ -15417,7 +15416,7 @@
   <w:abstractNum w:abstractNumId="4" w15:restartNumberingAfterBreak="0">
     <w:nsid w:val="FFFFFF80"/>
     <w:multiLevelType w:val="singleLevel"/>
-    <w:tmpl w:val="6EEE4012"/>
+    <w:tmpl w:val="97565F94"/>
     <w:lvl w:ilvl="0">
       <w:start w:val="1"/>
       <w:numFmt w:val="bullet"/>
@@ -15437,7 +15436,7 @@
   <w:abstractNum w:abstractNumId="5" w15:restartNumberingAfterBreak="0">
     <w:nsid w:val="FFFFFF81"/>
     <w:multiLevelType w:val="singleLevel"/>
-    <w:tmpl w:val="AA367F20"/>
+    <w:tmpl w:val="33AE2426"/>
     <w:lvl w:ilvl="0">
       <w:start w:val="1"/>
       <w:numFmt w:val="bullet"/>
@@ -15457,7 +15456,7 @@
   <w:abstractNum w:abstractNumId="6" w15:restartNumberingAfterBreak="0">
     <w:nsid w:val="FFFFFF82"/>
     <w:multiLevelType w:val="singleLevel"/>
-    <w:tmpl w:val="3F3C54EC"/>
+    <w:tmpl w:val="C938EA04"/>
     <w:lvl w:ilvl="0">
       <w:start w:val="1"/>
       <w:numFmt w:val="bullet"/>
@@ -15477,7 +15476,7 @@
   <w:abstractNum w:abstractNumId="7" w15:restartNumberingAfterBreak="0">
     <w:nsid w:val="FFFFFF83"/>
     <w:multiLevelType w:val="singleLevel"/>
-    <w:tmpl w:val="AD784D20"/>
+    <w:tmpl w:val="47FE2D06"/>
     <w:lvl w:ilvl="0">
       <w:start w:val="1"/>
       <w:numFmt w:val="bullet"/>
@@ -15497,7 +15496,7 @@
   <w:abstractNum w:abstractNumId="8" w15:restartNumberingAfterBreak="0">
     <w:nsid w:val="FFFFFF88"/>
     <w:multiLevelType w:val="singleLevel"/>
-    <w:tmpl w:val="70AE338E"/>
+    <w:tmpl w:val="2E26C414"/>
     <w:lvl w:ilvl="0">
       <w:start w:val="1"/>
       <w:numFmt w:val="decimal"/>
@@ -15514,7 +15513,7 @@
   <w:abstractNum w:abstractNumId="9" w15:restartNumberingAfterBreak="0">
     <w:nsid w:val="FFFFFF89"/>
     <w:multiLevelType w:val="singleLevel"/>
-    <w:tmpl w:val="B4D00DE4"/>
+    <w:tmpl w:val="C08A0320"/>
     <w:lvl w:ilvl="0">
       <w:start w:val="1"/>
       <w:numFmt w:val="bullet"/>
@@ -15992,10 +15991,10 @@
     <w:basedOn w:val="Normal"/>
     <w:next w:val="Normal"/>
     <w:qFormat/>
-    <w:rsid w:val="003271FC"/>
+    <w:rsid w:val="00ED3D39"/>
     <w:pPr>
       <w:keepNext/>
-      <w:spacing w:before="160" w:after="160"/>
+      <w:spacing w:before="160" w:after="120"/>
       <w:ind w:left="284"/>
       <w:outlineLvl w:val="1"/>
     </w:pPr>
@@ -16013,16 +16012,18 @@
     <w:basedOn w:val="Normal"/>
     <w:next w:val="Normal"/>
     <w:qFormat/>
-    <w:rsid w:val="002A536F"/>
+    <w:rsid w:val="002E7C1F"/>
     <w:pPr>
       <w:keepNext/>
-      <w:spacing w:before="120" w:after="120"/>
+      <w:spacing w:before="240" w:after="120"/>
       <w:outlineLvl w:val="2"/>
     </w:pPr>
     <w:rPr>
       <w:rFonts w:cs="Arial"/>
       <w:b/>
       <w:bCs/>
+      <w:i/>
+      <w:sz w:val="26"/>
     </w:rPr>
   </w:style>
   <w:style w:type="paragraph" w:styleId="Heading4">
@@ -16033,16 +16034,16 @@
     <w:uiPriority w:val="9"/>
     <w:unhideWhenUsed/>
     <w:qFormat/>
-    <w:rsid w:val="005F3D72"/>
+    <w:rsid w:val="009A3025"/>
     <w:pPr>
       <w:keepNext/>
       <w:keepLines/>
-      <w:spacing w:before="240" w:after="240"/>
+      <w:spacing w:before="240" w:after="120"/>
       <w:outlineLvl w:val="3"/>
     </w:pPr>
     <w:rPr>
       <w:rFonts w:eastAsiaTheme="majorEastAsia" w:cstheme="majorBidi"/>
-      <w:i/>
+      <w:b/>
       <w:iCs/>
     </w:rPr>
   </w:style>
@@ -16054,15 +16055,16 @@
     <w:uiPriority w:val="9"/>
     <w:unhideWhenUsed/>
     <w:qFormat/>
-    <w:rsid w:val="004A1EB0"/>
+    <w:rsid w:val="009A3025"/>
     <w:pPr>
       <w:keepNext/>
       <w:keepLines/>
-      <w:spacing w:before="40"/>
+      <w:spacing w:before="240" w:after="240"/>
       <w:outlineLvl w:val="4"/>
     </w:pPr>
     <w:rPr>
-      <w:rFonts w:asciiTheme="majorHAnsi" w:eastAsiaTheme="majorEastAsia" w:hAnsiTheme="majorHAnsi" w:cstheme="majorBidi"/>
+      <w:rFonts w:eastAsiaTheme="majorEastAsia" w:cstheme="majorBidi"/>
+      <w:i/>
     </w:rPr>
   </w:style>
   <w:style w:type="character" w:default="1" w:styleId="DefaultParagraphFont">
@@ -16554,10 +16556,10 @@
     <w:basedOn w:val="DefaultParagraphFont"/>
     <w:link w:val="Heading4"/>
     <w:uiPriority w:val="9"/>
-    <w:rsid w:val="005F3D72"/>
+    <w:rsid w:val="009A3025"/>
     <w:rPr>
       <w:rFonts w:ascii="Tahoma" w:eastAsiaTheme="majorEastAsia" w:hAnsi="Tahoma" w:cstheme="majorBidi"/>
-      <w:i/>
+      <w:b/>
       <w:iCs/>
       <w:szCs w:val="26"/>
     </w:rPr>
@@ -16577,9 +16579,10 @@
     <w:basedOn w:val="DefaultParagraphFont"/>
     <w:link w:val="Heading5"/>
     <w:uiPriority w:val="9"/>
-    <w:rsid w:val="004A1EB0"/>
+    <w:rsid w:val="009A3025"/>
     <w:rPr>
-      <w:rFonts w:asciiTheme="majorHAnsi" w:eastAsiaTheme="majorEastAsia" w:hAnsiTheme="majorHAnsi" w:cstheme="majorBidi"/>
+      <w:rFonts w:ascii="Tahoma" w:eastAsiaTheme="majorEastAsia" w:hAnsi="Tahoma" w:cstheme="majorBidi"/>
+      <w:i/>
       <w:szCs w:val="26"/>
     </w:rPr>
   </w:style>

</xml_diff>